<commit_message>
Subo documentacion sprint 7 finalizada, y el codigo respectivo.
</commit_message>
<xml_diff>
--- a/Sprints/Sprint7/Sprint7.docx
+++ b/Sprints/Sprint7/Sprint7.docx
@@ -445,21 +445,12 @@
           </w:tcPr>
           <w:p>
             <w:pPr>
-              <w:jc w:val="center"/>
-              <w:rPr>
-                <w:rFonts w:eastAsia="Times New Roman"/>
-                <w:sz w:val="20"/>
-                <w:szCs w:val="20"/>
-              </w:rPr>
-            </w:pPr>
-            <w:r>
-              <w:rPr>
-                <w:rFonts w:eastAsia="Times New Roman"/>
-                <w:sz w:val="20"/>
-                <w:szCs w:val="20"/>
-              </w:rPr>
-              <w:t xml:space="preserve">Sin </w:t>
-            </w:r>
+              <w:rPr>
+                <w:rFonts w:eastAsia="Times New Roman"/>
+                <w:sz w:val="20"/>
+                <w:szCs w:val="20"/>
+              </w:rPr>
+            </w:pPr>
             <w:r>
               <w:rPr>
                 <w:rFonts w:eastAsia="Times New Roman"/>
@@ -534,19 +525,114 @@
         <w:t>:</w:t>
       </w:r>
     </w:p>
-    <w:p/>
+    <w:p>
+      <w:r>
+        <w:rPr>
+          <w:noProof/>
+          <w:lang w:val="es-ES" w:eastAsia="es-ES"/>
+        </w:rPr>
+        <w:drawing>
+          <wp:inline distT="0" distB="0" distL="0" distR="0">
+            <wp:extent cx="5400040" cy="1631315"/>
+            <wp:effectExtent l="0" t="0" r="0" b="0"/>
+            <wp:docPr id="2" name="Picture 2"/>
+            <wp:cNvGraphicFramePr>
+              <a:graphicFrameLocks xmlns:a="http://schemas.openxmlformats.org/drawingml/2006/main" noChangeAspect="1"/>
+            </wp:cNvGraphicFramePr>
+            <a:graphic xmlns:a="http://schemas.openxmlformats.org/drawingml/2006/main">
+              <a:graphicData uri="http://schemas.openxmlformats.org/drawingml/2006/picture">
+                <pic:pic xmlns:pic="http://schemas.openxmlformats.org/drawingml/2006/picture">
+                  <pic:nvPicPr>
+                    <pic:cNvPr id="0" name="Issues.png"/>
+                    <pic:cNvPicPr/>
+                  </pic:nvPicPr>
+                  <pic:blipFill>
+                    <a:blip r:embed="rId5">
+                      <a:extLst>
+                        <a:ext uri="{28A0092B-C50C-407E-A947-70E740481C1C}">
+                          <a14:useLocalDpi xmlns:a14="http://schemas.microsoft.com/office/drawing/2010/main" val="0"/>
+                        </a:ext>
+                      </a:extLst>
+                    </a:blip>
+                    <a:stretch>
+                      <a:fillRect/>
+                    </a:stretch>
+                  </pic:blipFill>
+                  <pic:spPr>
+                    <a:xfrm>
+                      <a:off x="0" y="0"/>
+                      <a:ext cx="5400040" cy="1631315"/>
+                    </a:xfrm>
+                    <a:prstGeom prst="rect">
+                      <a:avLst/>
+                    </a:prstGeom>
+                  </pic:spPr>
+                </pic:pic>
+              </a:graphicData>
+            </a:graphic>
+          </wp:inline>
+        </w:drawing>
+      </w:r>
+    </w:p>
     <w:p>
       <w:r>
         <w:t>Hitos:</w:t>
       </w:r>
     </w:p>
     <w:p>
+      <w:bookmarkStart w:id="0" w:name="_GoBack"/>
+      <w:r>
+        <w:rPr>
+          <w:noProof/>
+          <w:lang w:val="es-ES" w:eastAsia="es-ES"/>
+        </w:rPr>
+        <w:drawing>
+          <wp:inline distT="0" distB="0" distL="0" distR="0">
+            <wp:extent cx="5400040" cy="1931670"/>
+            <wp:effectExtent l="0" t="0" r="0" b="0"/>
+            <wp:docPr id="3" name="Picture 3"/>
+            <wp:cNvGraphicFramePr>
+              <a:graphicFrameLocks xmlns:a="http://schemas.openxmlformats.org/drawingml/2006/main" noChangeAspect="1"/>
+            </wp:cNvGraphicFramePr>
+            <a:graphic xmlns:a="http://schemas.openxmlformats.org/drawingml/2006/main">
+              <a:graphicData uri="http://schemas.openxmlformats.org/drawingml/2006/picture">
+                <pic:pic xmlns:pic="http://schemas.openxmlformats.org/drawingml/2006/picture">
+                  <pic:nvPicPr>
+                    <pic:cNvPr id="0" name="Milestones.png"/>
+                    <pic:cNvPicPr/>
+                  </pic:nvPicPr>
+                  <pic:blipFill>
+                    <a:blip r:embed="rId6">
+                      <a:extLst>
+                        <a:ext uri="{28A0092B-C50C-407E-A947-70E740481C1C}">
+                          <a14:useLocalDpi xmlns:a14="http://schemas.microsoft.com/office/drawing/2010/main" val="0"/>
+                        </a:ext>
+                      </a:extLst>
+                    </a:blip>
+                    <a:stretch>
+                      <a:fillRect/>
+                    </a:stretch>
+                  </pic:blipFill>
+                  <pic:spPr>
+                    <a:xfrm>
+                      <a:off x="0" y="0"/>
+                      <a:ext cx="5400040" cy="1931670"/>
+                    </a:xfrm>
+                    <a:prstGeom prst="rect">
+                      <a:avLst/>
+                    </a:prstGeom>
+                  </pic:spPr>
+                </pic:pic>
+              </a:graphicData>
+            </a:graphic>
+          </wp:inline>
+        </w:drawing>
+      </w:r>
       <w:r>
         <w:br w:type="page"/>
       </w:r>
-      <w:bookmarkStart w:id="0" w:name="_GoBack"/>
-      <w:bookmarkEnd w:id="0"/>
-    </w:p>
+    </w:p>
+    <w:bookmarkEnd w:id="0"/>
     <w:p>
       <w:pPr>
         <w:rPr>
@@ -628,7 +714,7 @@
                     <pic:cNvPicPr/>
                   </pic:nvPicPr>
                   <pic:blipFill>
-                    <a:blip r:embed="rId5">
+                    <a:blip r:embed="rId7">
                       <a:extLst>
                         <a:ext uri="{28A0092B-C50C-407E-A947-70E740481C1C}">
                           <a14:useLocalDpi xmlns:a14="http://schemas.microsoft.com/office/drawing/2010/main" val="0"/>
@@ -758,7 +844,7 @@
                     <pic:cNvPicPr/>
                   </pic:nvPicPr>
                   <pic:blipFill>
-                    <a:blip r:embed="rId6" cstate="print"/>
+                    <a:blip r:embed="rId8" cstate="print"/>
                     <a:stretch>
                       <a:fillRect/>
                     </a:stretch>
@@ -870,7 +956,7 @@
                     <pic:cNvPicPr/>
                   </pic:nvPicPr>
                   <pic:blipFill>
-                    <a:blip r:embed="rId7" cstate="print"/>
+                    <a:blip r:embed="rId9" cstate="print"/>
                     <a:stretch>
                       <a:fillRect/>
                     </a:stretch>

</xml_diff>